<commit_message>
Update of projectfolder 6818
</commit_message>
<xml_diff>
--- a/6818 Hjertekarsygdom Sygdomsbehandling og kardiovaskulaer risiko/Ansøgning Hjertekarsygdom – Sygdomsbehandling og kardiovaskulaer risiko.docx
+++ b/6818 Hjertekarsygdom Sygdomsbehandling og kardiovaskulaer risiko/Ansøgning Hjertekarsygdom – Sygdomsbehandling og kardiovaskulaer risiko.docx
@@ -71,7 +71,7 @@
           <w:sz w:val="22"/>
           <w:szCs w:val="22"/>
         </w:rPr>
-        <w:t>20</w:t>
+        <w:t>11</w:t>
       </w:r>
       <w:r>
         <w:rPr>
@@ -85,7 +85,14 @@
           <w:sz w:val="22"/>
           <w:szCs w:val="22"/>
         </w:rPr>
-        <w:t xml:space="preserve">september </w:t>
+        <w:t>oktober</w:t>
+      </w:r>
+      <w:r>
+        <w:rPr>
+          <w:sz w:val="22"/>
+          <w:szCs w:val="22"/>
+        </w:rPr>
+        <w:t xml:space="preserve"> </w:t>
       </w:r>
       <w:r>
         <w:rPr>
@@ -153,147 +160,295 @@
           <w:rFonts w:ascii="Times New Roman" w:hAnsi="Times New Roman" w:cs="Times New Roman"/>
           <w:color w:val="auto"/>
         </w:rPr>
-        <w:t xml:space="preserve">Ændring </w:t>
-      </w:r>
-      <w:r>
+        <w:t>Ændring 11.10.2019</w:t>
+      </w:r>
+    </w:p>
+    <w:p>
+      <w:r>
+        <w:t xml:space="preserve">Projektet ønskes opdateret med </w:t>
+      </w:r>
+      <w:r>
+        <w:t xml:space="preserve">8 </w:t>
+      </w:r>
+      <w:r>
+        <w:t xml:space="preserve">eksterne </w:t>
+      </w:r>
+      <w:r>
+        <w:t>datasæt</w:t>
+      </w:r>
+      <w:r>
+        <w:t>tene</w:t>
+      </w:r>
+      <w:r>
+        <w:t>:</w:t>
+      </w:r>
+      <w:r>
+        <w:t xml:space="preserve"> </w:t>
+      </w:r>
+      <w:r>
+        <w:t xml:space="preserve">Danami3, Danish, Postcon1, Postcon2, Verdict_anon_v2_rc9, </w:t>
+      </w:r>
+      <w:proofErr w:type="spellStart"/>
+      <w:r>
+        <w:t>Verdict_cath_ho</w:t>
+      </w:r>
+      <w:proofErr w:type="spellEnd"/>
+      <w:r>
+        <w:t xml:space="preserve">, </w:t>
+      </w:r>
+      <w:proofErr w:type="spellStart"/>
+      <w:r>
+        <w:t>Verdict_final</w:t>
+      </w:r>
+      <w:proofErr w:type="spellEnd"/>
+      <w:r>
+        <w:t>, Verdict_perf_anon_v1_rc1</w:t>
+      </w:r>
+      <w:r>
+        <w:t xml:space="preserve">. </w:t>
+      </w:r>
+      <w:r>
+        <w:t xml:space="preserve">Datasættene indeholder en række kliniske, </w:t>
+      </w:r>
+      <w:proofErr w:type="spellStart"/>
+      <w:r>
+        <w:t>procedurale</w:t>
+      </w:r>
+      <w:proofErr w:type="spellEnd"/>
+      <w:r>
+        <w:t xml:space="preserve"> og </w:t>
+      </w:r>
+      <w:proofErr w:type="spellStart"/>
+      <w:r>
+        <w:t>parakliniske</w:t>
+      </w:r>
+      <w:proofErr w:type="spellEnd"/>
+      <w:r>
+        <w:t xml:space="preserve"> data, som ikke findes på Danmarks Statistik. </w:t>
+      </w:r>
+    </w:p>
+    <w:p>
+      <w:r>
+        <w:t xml:space="preserve">Datasættene indeholder en række kliniske, </w:t>
+      </w:r>
+      <w:proofErr w:type="spellStart"/>
+      <w:r>
+        <w:t>procedurale</w:t>
+      </w:r>
+      <w:proofErr w:type="spellEnd"/>
+      <w:r>
+        <w:t xml:space="preserve"> og </w:t>
+      </w:r>
+      <w:proofErr w:type="spellStart"/>
+      <w:r>
+        <w:t>parakliniske</w:t>
+      </w:r>
+      <w:proofErr w:type="spellEnd"/>
+      <w:r>
+        <w:t xml:space="preserve"> oplysninger, som ikke findes på Danmarks Statistik</w:t>
+      </w:r>
+      <w:r>
+        <w:t xml:space="preserve">. </w:t>
+      </w:r>
+      <w:r>
+        <w:t>Ved at kombinere de kliniske data med registrene fra Danmarks Statistik vil det være muligt at undersøge disse interventioners effekt på patienter på længere sigt og dermed belyse, hvordan behandlingen af forskellige hjertesygdomme påvirker patienternes langtidsprognose.</w:t>
+      </w:r>
+      <w:r>
+        <w:t xml:space="preserve"> Det</w:t>
+      </w:r>
+      <w:r>
+        <w:t xml:space="preserve"> vil øge kvaliteten af undersøgelserne betragteligt og vil i høj grad bidrage til at belyse, hvordan behandlingen af forskellige hjertesygdomme påvirker patienternes </w:t>
+      </w:r>
+      <w:proofErr w:type="spellStart"/>
+      <w:r>
+        <w:t>kardi</w:t>
+      </w:r>
+      <w:bookmarkStart w:id="0" w:name="_GoBack"/>
+      <w:bookmarkEnd w:id="0"/>
+      <w:r>
+        <w:t>ovaskulære</w:t>
+      </w:r>
+      <w:proofErr w:type="spellEnd"/>
+      <w:r>
+        <w:t xml:space="preserve"> risiko, som er formålet med projektmappen.</w:t>
+      </w:r>
+      <w:r>
+        <w:t xml:space="preserve"> </w:t>
+      </w:r>
+    </w:p>
+    <w:p>
+      <w:pPr>
+        <w:pStyle w:val="Overskrift3"/>
         <w:rPr>
           <w:rFonts w:ascii="Times New Roman" w:hAnsi="Times New Roman" w:cs="Times New Roman"/>
           <w:color w:val="auto"/>
         </w:rPr>
-        <w:t>20</w:t>
-      </w:r>
+      </w:pPr>
       <w:r>
         <w:rPr>
           <w:rFonts w:ascii="Times New Roman" w:hAnsi="Times New Roman" w:cs="Times New Roman"/>
           <w:color w:val="auto"/>
         </w:rPr>
-        <w:t>.0</w:t>
-      </w:r>
-      <w:r>
+        <w:t>Ændring 20.09.2019</w:t>
+      </w:r>
+    </w:p>
+    <w:p>
+      <w:r>
+        <w:t xml:space="preserve">Projektet ønskes opdateret med et datasæt: ”KRAM” som </w:t>
+      </w:r>
+      <w:r>
+        <w:t>indeholder data fra KRAM-undersøgelsen</w:t>
+      </w:r>
+      <w:r>
+        <w:t xml:space="preserve"> vedr. </w:t>
+      </w:r>
+      <w:r>
+        <w:t xml:space="preserve">baseline oplysninger </w:t>
+      </w:r>
+      <w:r>
+        <w:t>om</w:t>
+      </w:r>
+      <w:r>
+        <w:t xml:space="preserve"> rygning, alkohol</w:t>
+      </w:r>
+      <w:r>
+        <w:t xml:space="preserve"> og</w:t>
+      </w:r>
+      <w:r>
+        <w:t xml:space="preserve"> diabetes samt flere definitioner på </w:t>
+      </w:r>
+      <w:proofErr w:type="spellStart"/>
+      <w:r>
+        <w:t>parodontitis</w:t>
+      </w:r>
+      <w:proofErr w:type="spellEnd"/>
+      <w:r>
+        <w:t xml:space="preserve"> </w:t>
+      </w:r>
+      <w:r>
+        <w:t>ud fra</w:t>
+      </w:r>
+      <w:r>
+        <w:t xml:space="preserve"> den </w:t>
+      </w:r>
+      <w:r>
+        <w:t>kliniske</w:t>
+      </w:r>
+      <w:r>
+        <w:t xml:space="preserve"> tandundersøgelse. Data skal bruges til at validere sygesikringsregistrets behandlingsydelser for </w:t>
+      </w:r>
+      <w:proofErr w:type="spellStart"/>
+      <w:r>
+        <w:t>parodontalbehandlinger</w:t>
+      </w:r>
+      <w:proofErr w:type="spellEnd"/>
+      <w:r>
+        <w:t xml:space="preserve"> så disse kan bruges som surrogatmarkør for </w:t>
+      </w:r>
+      <w:proofErr w:type="spellStart"/>
+      <w:r>
+        <w:t>parodontitis</w:t>
+      </w:r>
+      <w:proofErr w:type="spellEnd"/>
+      <w:r>
+        <w:t xml:space="preserve">, samt at </w:t>
+      </w:r>
+      <w:r>
+        <w:t xml:space="preserve">undersøger </w:t>
+      </w:r>
+      <w:proofErr w:type="spellStart"/>
+      <w:r>
+        <w:t>parodontitis</w:t>
+      </w:r>
+      <w:proofErr w:type="spellEnd"/>
+      <w:r>
+        <w:t xml:space="preserve"> som en risikofaktor for at udvikle </w:t>
+      </w:r>
+      <w:proofErr w:type="spellStart"/>
+      <w:r>
+        <w:t>kardiovaskulær</w:t>
+      </w:r>
+      <w:proofErr w:type="spellEnd"/>
+      <w:r>
+        <w:t xml:space="preserve"> sygdom </w:t>
+      </w:r>
+      <w:r>
+        <w:t>f.eks.</w:t>
+      </w:r>
+      <w:r>
+        <w:t xml:space="preserve"> </w:t>
+      </w:r>
+      <w:r>
+        <w:t>atrieflimren</w:t>
+      </w:r>
+      <w:r>
+        <w:t xml:space="preserve">, </w:t>
+      </w:r>
+      <w:proofErr w:type="spellStart"/>
+      <w:r>
+        <w:t>endokarditis</w:t>
+      </w:r>
+      <w:proofErr w:type="spellEnd"/>
+      <w:r>
+        <w:t xml:space="preserve"> og hjertesvigt. </w:t>
+      </w:r>
+      <w:r>
+        <w:t xml:space="preserve"> </w:t>
+      </w:r>
+      <w:r>
+        <w:t xml:space="preserve"> </w:t>
+      </w:r>
+    </w:p>
+    <w:p>
+      <w:pPr>
+        <w:pStyle w:val="Overskrift3"/>
         <w:rPr>
           <w:rFonts w:ascii="Times New Roman" w:hAnsi="Times New Roman" w:cs="Times New Roman"/>
           <w:color w:val="auto"/>
         </w:rPr>
-        <w:t>9</w:t>
-      </w:r>
+      </w:pPr>
       <w:r>
         <w:rPr>
           <w:rFonts w:ascii="Times New Roman" w:hAnsi="Times New Roman" w:cs="Times New Roman"/>
           <w:color w:val="auto"/>
         </w:rPr>
-        <w:t>.2019</w:t>
+        <w:t>Ændring 18.06.2019</w:t>
       </w:r>
     </w:p>
     <w:p>
-      <w:r>
-        <w:t>Projektet ønskes opdateret med et datasæt</w:t>
-      </w:r>
-      <w:r>
-        <w:t xml:space="preserve">: ”KRAM” som </w:t>
-      </w:r>
-      <w:r>
-        <w:t>indeholder data fra KRAM-undersøgelsen</w:t>
-      </w:r>
-      <w:r>
-        <w:t xml:space="preserve"> vedr. </w:t>
-      </w:r>
-      <w:r>
-        <w:t xml:space="preserve">baseline oplysninger </w:t>
-      </w:r>
-      <w:r>
-        <w:t>om</w:t>
-      </w:r>
-      <w:r>
-        <w:t xml:space="preserve"> rygning, alkohol</w:t>
-      </w:r>
-      <w:r>
-        <w:t xml:space="preserve"> og</w:t>
-      </w:r>
-      <w:r>
-        <w:t xml:space="preserve"> diabetes samt flere definitioner på </w:t>
+      <w:pPr>
+        <w:rPr>
+          <w:sz w:val="22"/>
+          <w:szCs w:val="22"/>
+        </w:rPr>
+      </w:pPr>
+      <w:r>
+        <w:t>Projektet ønskes opdateret med et datasæt ”</w:t>
       </w:r>
       <w:proofErr w:type="spellStart"/>
       <w:r>
-        <w:t>parodontitis</w:t>
+        <w:t>vitamin_k_og_nitrate</w:t>
       </w:r>
       <w:proofErr w:type="spellEnd"/>
       <w:r>
-        <w:t xml:space="preserve"> </w:t>
-      </w:r>
-      <w:r>
-        <w:t>ud fra</w:t>
-      </w:r>
-      <w:r>
-        <w:t xml:space="preserve"> den </w:t>
-      </w:r>
-      <w:r>
-        <w:t>kliniske</w:t>
-      </w:r>
-      <w:r>
-        <w:t xml:space="preserve"> tandundersøgelse. Data skal bruges til at validere sygesikringsregistrets behandlingsydelser for </w:t>
+        <w:t>” indeholdende opdateret data</w:t>
+      </w:r>
+      <w:r>
+        <w:t xml:space="preserve">udtræk fra Kost, Kræft og Helbred kohorten, data vedr. kostvaner og livsstil på danskere udleveret fra Kræftens Bekæmpelse. En tidligere udgave af dette datasæt er </w:t>
+      </w:r>
+      <w:r>
+        <w:t xml:space="preserve">blevet tilføjet projektmappen. På den baggrund er begrundelsen for at få data på projektmappen stadig den samme, nemlig at udvikling af hjertekarsygdom ser ud til at påvirkes af specifik kost såsom </w:t>
       </w:r>
       <w:proofErr w:type="spellStart"/>
       <w:r>
-        <w:t>parodontalbehandlinger</w:t>
+        <w:t>flavonoider</w:t>
       </w:r>
       <w:proofErr w:type="spellEnd"/>
       <w:r>
-        <w:t xml:space="preserve"> så disse kan bruges som surrogatmarkør for </w:t>
-      </w:r>
-      <w:proofErr w:type="spellStart"/>
-      <w:r>
-        <w:t>parodontitis</w:t>
-      </w:r>
-      <w:proofErr w:type="spellEnd"/>
-      <w:r>
-        <w:t xml:space="preserve">, samt at </w:t>
-      </w:r>
-      <w:r>
-        <w:t xml:space="preserve">undersøger </w:t>
-      </w:r>
-      <w:proofErr w:type="spellStart"/>
-      <w:r>
-        <w:t>parodontitis</w:t>
-      </w:r>
-      <w:proofErr w:type="spellEnd"/>
-      <w:r>
-        <w:t xml:space="preserve"> som en risikofaktor for at udvikle </w:t>
-      </w:r>
-      <w:proofErr w:type="spellStart"/>
-      <w:r>
-        <w:t>kardi</w:t>
-      </w:r>
-      <w:bookmarkStart w:id="0" w:name="_GoBack"/>
-      <w:bookmarkEnd w:id="0"/>
-      <w:r>
-        <w:t>ovaskulær</w:t>
-      </w:r>
-      <w:proofErr w:type="spellEnd"/>
-      <w:r>
-        <w:t xml:space="preserve"> sygdom </w:t>
-      </w:r>
-      <w:r>
-        <w:t>f.eks.</w:t>
-      </w:r>
-      <w:r>
-        <w:t xml:space="preserve"> </w:t>
-      </w:r>
-      <w:r>
-        <w:t>atrieflimren</w:t>
-      </w:r>
-      <w:r>
-        <w:t xml:space="preserve">, </w:t>
-      </w:r>
-      <w:proofErr w:type="spellStart"/>
-      <w:r>
-        <w:t>endokarditis</w:t>
-      </w:r>
-      <w:proofErr w:type="spellEnd"/>
-      <w:r>
-        <w:t xml:space="preserve"> og hjertesvigt. </w:t>
-      </w:r>
-      <w:r>
-        <w:t xml:space="preserve"> </w:t>
+        <w:t xml:space="preserve"> og nitrat</w:t>
+      </w:r>
+      <w:r>
+        <w:t xml:space="preserve">. </w:t>
       </w:r>
       <w:r>
         <w:t xml:space="preserve"> </w:t>
@@ -312,46 +467,24 @@
           <w:rFonts w:ascii="Times New Roman" w:hAnsi="Times New Roman" w:cs="Times New Roman"/>
           <w:color w:val="auto"/>
         </w:rPr>
-        <w:t>Ændring 18.06.2019</w:t>
+        <w:t>Ændring 03.04.2019</w:t>
       </w:r>
     </w:p>
     <w:p>
-      <w:pPr>
-        <w:rPr>
-          <w:sz w:val="22"/>
-          <w:szCs w:val="22"/>
-        </w:rPr>
-      </w:pPr>
-      <w:r>
-        <w:t>Projektet ønskes opdateret med et datasæt ”</w:t>
-      </w:r>
-      <w:proofErr w:type="spellStart"/>
-      <w:r>
-        <w:t>vitamin_k_og_nitrate</w:t>
-      </w:r>
-      <w:proofErr w:type="spellEnd"/>
-      <w:r>
-        <w:t>” indeholdende opdateret data</w:t>
-      </w:r>
-      <w:r>
-        <w:t xml:space="preserve">udtræk fra Kost, Kræft og Helbred kohorten, data vedr. kostvaner og livsstil på danskere udleveret fra Kræftens Bekæmpelse. En tidligere udgave af dette datasæt er </w:t>
-      </w:r>
-      <w:r>
-        <w:t xml:space="preserve">blevet tilføjet projektmappen. På den baggrund er begrundelsen for at få data på projektmappen stadig den samme, nemlig at udvikling af hjertekarsygdom ser ud til at påvirkes af specifik kost såsom </w:t>
-      </w:r>
-      <w:proofErr w:type="spellStart"/>
-      <w:r>
-        <w:t>flavonoider</w:t>
-      </w:r>
-      <w:proofErr w:type="spellEnd"/>
-      <w:r>
-        <w:t xml:space="preserve"> og nitrat</w:t>
-      </w:r>
-      <w:r>
-        <w:t xml:space="preserve">. </w:t>
-      </w:r>
-      <w:r>
-        <w:t xml:space="preserve"> </w:t>
+      <w:r>
+        <w:t xml:space="preserve">Projektet ønskes opdateret med et datasæt </w:t>
+      </w:r>
+      <w:r>
+        <w:t xml:space="preserve">”hjertekarsygdom” indeholdende validerede cases af hjertekarsygdom. Data er udleveret fra Kræftens Bekæmpelse med henblik på </w:t>
+      </w:r>
+      <w:r>
+        <w:t>at undersøge om analyser på validerede cases stemmer overens med resultaterne i DDCH kohorten</w:t>
+      </w:r>
+      <w:r>
+        <w:t>,</w:t>
+      </w:r>
+      <w:r>
+        <w:t xml:space="preserve"> som allerede ligger på projektet.</w:t>
       </w:r>
     </w:p>
     <w:p>
@@ -367,24 +500,27 @@
           <w:rFonts w:ascii="Times New Roman" w:hAnsi="Times New Roman" w:cs="Times New Roman"/>
           <w:color w:val="auto"/>
         </w:rPr>
-        <w:t>Ændring 03.04.2019</w:t>
+        <w:t>Ændring 24.01.2019</w:t>
       </w:r>
     </w:p>
     <w:p>
       <w:r>
-        <w:t xml:space="preserve">Projektet ønskes opdateret med et datasæt </w:t>
-      </w:r>
-      <w:r>
-        <w:t xml:space="preserve">”hjertekarsygdom” indeholdende validerede cases af hjertekarsygdom. Data er udleveret fra Kræftens Bekæmpelse med henblik på </w:t>
-      </w:r>
-      <w:r>
-        <w:t>at undersøge om analyser på validerede cases stemmer overens med resultaterne i DDCH kohorten</w:t>
-      </w:r>
-      <w:r>
-        <w:t>,</w:t>
-      </w:r>
-      <w:r>
-        <w:t xml:space="preserve"> som allerede ligger på projektet.</w:t>
+        <w:t xml:space="preserve">Projektet ønskes opdateret med tre datasæt indeholdende data </w:t>
+      </w:r>
+      <w:r>
+        <w:t>på patienter i hjerterehabilitering.</w:t>
+      </w:r>
+      <w:r>
+        <w:t xml:space="preserve"> </w:t>
+      </w:r>
+      <w:r>
+        <w:t>Herudover er projektet opdateret i tid.</w:t>
+      </w:r>
+      <w:r>
+        <w:t xml:space="preserve"> Operationskoder efter gammel klassifikation er tilføjet, da det er nødvendigt at kende operationer fra før 1996.</w:t>
+      </w:r>
+      <w:r>
+        <w:t xml:space="preserve"> Derudover er kommunekoder tilføjet til hele populationen.</w:t>
       </w:r>
     </w:p>
     <w:p>
@@ -400,27 +536,37 @@
           <w:rFonts w:ascii="Times New Roman" w:hAnsi="Times New Roman" w:cs="Times New Roman"/>
           <w:color w:val="auto"/>
         </w:rPr>
-        <w:t>Ændring 24.01.2019</w:t>
+        <w:t>Ændring 17.10.2018</w:t>
       </w:r>
     </w:p>
     <w:p>
       <w:r>
-        <w:t xml:space="preserve">Projektet ønskes opdateret med tre datasæt indeholdende data </w:t>
-      </w:r>
-      <w:r>
-        <w:t>på patienter i hjerterehabilitering.</w:t>
-      </w:r>
-      <w:r>
-        <w:t xml:space="preserve"> </w:t>
-      </w:r>
-      <w:r>
-        <w:t>Herudover er projektet opdateret i tid.</w:t>
-      </w:r>
-      <w:r>
-        <w:t xml:space="preserve"> Operationskoder efter gammel klassifikation er tilføjet, da det er nødvendigt at kende operationer fra før 1996.</w:t>
-      </w:r>
-      <w:r>
-        <w:t xml:space="preserve"> Derudover er kommunekoder tilføjet til hele populationen.</w:t>
+        <w:t>Projektet ønskes opdateret med data fra registret AKM (Arbejdsklassifikationsmodulet) for at kende patienternes arbejdsfunktion og ansættelsesomfang. DREAM</w:t>
+      </w:r>
+      <w:r>
+        <w:t>, POP og DØD</w:t>
+      </w:r>
+      <w:r>
+        <w:t xml:space="preserve"> er opdateret i tid, og LMDB er kørt om grundet fejl i levering. Herudover ønskes et udtræk fra Dansk Apopleksiregister på projektet. </w:t>
+      </w:r>
+      <w:r>
+        <w:t xml:space="preserve">Data indeholder kliniske oplysninger om </w:t>
+      </w:r>
+      <w:proofErr w:type="spellStart"/>
+      <w:r>
+        <w:t>komorbiditet</w:t>
+      </w:r>
+      <w:proofErr w:type="spellEnd"/>
+      <w:r>
+        <w:t xml:space="preserve">, klinisk tilstand og behandling under indlæggelse. Data er nødvendige for muligheden for en mere klinisk karakteristik af disse patienter for at kunne relatere disse til deres risiko for yderligere </w:t>
+      </w:r>
+      <w:proofErr w:type="spellStart"/>
+      <w:r>
+        <w:t>kardiovaskulær</w:t>
+      </w:r>
+      <w:proofErr w:type="spellEnd"/>
+      <w:r>
+        <w:t xml:space="preserve"> sygdom.</w:t>
       </w:r>
     </w:p>
     <w:p>
@@ -436,52 +582,7 @@
           <w:rFonts w:ascii="Times New Roman" w:hAnsi="Times New Roman" w:cs="Times New Roman"/>
           <w:color w:val="auto"/>
         </w:rPr>
-        <w:t>Ændring 17.10.2018</w:t>
-      </w:r>
-    </w:p>
-    <w:p>
-      <w:r>
-        <w:t>Projektet ønskes opdateret med data fra registret AKM (Arbejdsklassifikationsmodulet) for at kende patienternes arbejdsfunktion og ansættelsesomfang. DREAM</w:t>
-      </w:r>
-      <w:r>
-        <w:t>, POP og DØD</w:t>
-      </w:r>
-      <w:r>
-        <w:t xml:space="preserve"> er opdateret i tid, og LMDB er kørt om grundet fejl i levering. Herudover ønskes et udtræk fra Dansk Apopleksiregister på projektet. </w:t>
-      </w:r>
-      <w:r>
-        <w:t xml:space="preserve">Data indeholder kliniske oplysninger om </w:t>
-      </w:r>
-      <w:proofErr w:type="spellStart"/>
-      <w:r>
-        <w:t>komorbiditet</w:t>
-      </w:r>
-      <w:proofErr w:type="spellEnd"/>
-      <w:r>
-        <w:t xml:space="preserve">, klinisk tilstand og behandling under indlæggelse. Data er nødvendige for muligheden for en mere klinisk karakteristik af disse patienter for at kunne relatere disse til deres risiko for yderligere </w:t>
-      </w:r>
-      <w:proofErr w:type="spellStart"/>
-      <w:r>
-        <w:t>kardiovaskulær</w:t>
-      </w:r>
-      <w:proofErr w:type="spellEnd"/>
-      <w:r>
-        <w:t xml:space="preserve"> sygdom.</w:t>
-      </w:r>
-    </w:p>
-    <w:p>
-      <w:pPr>
-        <w:pStyle w:val="Overskrift3"/>
-        <w:rPr>
-          <w:rFonts w:ascii="Times New Roman" w:hAnsi="Times New Roman" w:cs="Times New Roman"/>
-          <w:color w:val="auto"/>
-        </w:rPr>
-      </w:pPr>
-      <w:r>
-        <w:rPr>
-          <w:rFonts w:ascii="Times New Roman" w:hAnsi="Times New Roman" w:cs="Times New Roman"/>
-          <w:color w:val="auto"/>
-        </w:rPr>
+        <w:lastRenderedPageBreak/>
         <w:t xml:space="preserve">Ændring </w:t>
       </w:r>
       <w:r>
@@ -1160,6 +1261,7 @@
           <w:sz w:val="22"/>
           <w:szCs w:val="22"/>
         </w:rPr>
+        <w:lastRenderedPageBreak/>
         <w:t>Population</w:t>
       </w:r>
     </w:p>
@@ -1514,7 +1616,6 @@
           <w:sz w:val="22"/>
           <w:szCs w:val="22"/>
         </w:rPr>
-        <w:lastRenderedPageBreak/>
         <w:t xml:space="preserve">Særligt vedr. </w:t>
       </w:r>
       <w:r>
@@ -3551,6 +3652,7 @@
                 <w:szCs w:val="20"/>
                 <w:lang w:val="en-US"/>
               </w:rPr>
+              <w:lastRenderedPageBreak/>
               <w:t>Gunnar Gislason</w:t>
             </w:r>
           </w:p>
@@ -4817,7 +4919,6 @@
                 <w:sz w:val="20"/>
                 <w:szCs w:val="20"/>
               </w:rPr>
-              <w:lastRenderedPageBreak/>
               <w:t>Mads Emil Jørgensen</w:t>
             </w:r>
           </w:p>
@@ -8257,6 +8358,11 @@
       <w:szCs w:val="26"/>
     </w:rPr>
   </w:style>
+  <w:style w:type="character" w:customStyle="1" w:styleId="size">
+    <w:name w:val="size"/>
+    <w:basedOn w:val="Standardskrifttypeiafsnit"/>
+    <w:rsid w:val="000840D2"/>
+  </w:style>
 </w:styles>
 </file>
 

</xml_diff>